<commit_message>
End of AST Tree and changed grammer
</commit_message>
<xml_diff>
--- a/Docs/Grammar_REX.docx
+++ b/Docs/Grammar_REX.docx
@@ -1,10 +1,10 @@
 
 <file path=word/document.xml><?xml version="1.0" encoding="utf-8"?>
-<w:document xmlns:wpc="http://schemas.microsoft.com/office/word/2010/wordprocessingCanvas" xmlns:cx="http://schemas.microsoft.com/office/drawing/2014/chartex" xmlns:cx1="http://schemas.microsoft.com/office/drawing/2015/9/8/chartex" xmlns:cx2="http://schemas.microsoft.com/office/drawing/2015/10/21/chartex" xmlns:cx3="http://schemas.microsoft.com/office/drawing/2016/5/9/chartex" xmlns:cx4="http://schemas.microsoft.com/office/drawing/2016/5/10/chartex" xmlns:cx5="http://schemas.microsoft.com/office/drawing/2016/5/11/chartex" xmlns:cx6="http://schemas.microsoft.com/office/drawing/2016/5/12/chartex" xmlns:cx7="http://schemas.microsoft.com/office/drawing/2016/5/13/chartex" xmlns:cx8="http://schemas.microsoft.com/office/drawing/2016/5/14/chartex" xmlns:mc="http://schemas.openxmlformats.org/markup-compatibility/2006" xmlns:aink="http://schemas.microsoft.com/office/drawing/2016/ink" xmlns:am3d="http://schemas.microsoft.com/office/drawing/2017/model3d" xmlns:o="urn:schemas-microsoft-com:office:office" xmlns:r="http://schemas.openxmlformats.org/officeDocument/2006/relationships" xmlns:m="http://schemas.openxmlformats.org/officeDocument/2006/math" xmlns:v="urn:schemas-microsoft-com:vml" xmlns:wp14="http://schemas.microsoft.com/office/word/2010/wordprocessingDrawing" xmlns:wp="http://schemas.openxmlformats.org/drawingml/2006/wordprocessingDrawing" xmlns:w10="urn:schemas-microsoft-com:office:word" xmlns:w="http://schemas.openxmlformats.org/wordprocessingml/2006/main" xmlns:w14="http://schemas.microsoft.com/office/word/2010/wordml" xmlns:w15="http://schemas.microsoft.com/office/word/2012/wordml" xmlns:w16cid="http://schemas.microsoft.com/office/word/2016/wordml/cid" xmlns:w16se="http://schemas.microsoft.com/office/word/2015/wordml/symex" xmlns:wpg="http://schemas.microsoft.com/office/word/2010/wordprocessingGroup" xmlns:wpi="http://schemas.microsoft.com/office/word/2010/wordprocessingInk" xmlns:wne="http://schemas.microsoft.com/office/word/2006/wordml" xmlns:wps="http://schemas.microsoft.com/office/word/2010/wordprocessingShape" mc:Ignorable="w14 w15 w16se w16cid wp14">
+<w:document xmlns:wpc="http://schemas.microsoft.com/office/word/2010/wordprocessingCanvas" xmlns:mc="http://schemas.openxmlformats.org/markup-compatibility/2006" xmlns:o="urn:schemas-microsoft-com:office:office" xmlns:r="http://schemas.openxmlformats.org/officeDocument/2006/relationships" xmlns:m="http://schemas.openxmlformats.org/officeDocument/2006/math" xmlns:v="urn:schemas-microsoft-com:vml" xmlns:wp14="http://schemas.microsoft.com/office/word/2010/wordprocessingDrawing" xmlns:wp="http://schemas.openxmlformats.org/drawingml/2006/wordprocessingDrawing" xmlns:w10="urn:schemas-microsoft-com:office:word" xmlns:w="http://schemas.openxmlformats.org/wordprocessingml/2006/main" xmlns:w14="http://schemas.microsoft.com/office/word/2010/wordml" xmlns:w15="http://schemas.microsoft.com/office/word/2012/wordml" xmlns:wpg="http://schemas.microsoft.com/office/word/2010/wordprocessingGroup" xmlns:wpi="http://schemas.microsoft.com/office/word/2010/wordprocessingInk" xmlns:wne="http://schemas.microsoft.com/office/word/2006/wordml" xmlns:wps="http://schemas.microsoft.com/office/word/2010/wordprocessingShape" mc:Ignorable="w14 w15 wp14">
   <w:body>
     <w:p>
       <w:pPr>
-        <w:pStyle w:val="Titolo1"/>
+        <w:pStyle w:val="Titre1"/>
         <w:rPr>
           <w:b/>
           <w:color w:val="auto"/>
@@ -22,7 +22,7 @@
     </w:p>
     <w:tbl>
       <w:tblPr>
-        <w:tblStyle w:val="Grigliatabella"/>
+        <w:tblStyle w:val="Grilledutableau"/>
         <w:tblW w:w="9634" w:type="dxa"/>
         <w:tblBorders>
           <w:top w:val="none" w:sz="0" w:space="0" w:color="auto"/>
@@ -304,7 +304,39 @@
               <w:rPr>
                 <w:lang w:val="en-US"/>
               </w:rPr>
-              <w:t>Function*  InitializationTo0*</w:t>
+              <w:t>(</w:t>
+            </w:r>
+            <w:proofErr w:type="spellStart"/>
+            <w:r>
+              <w:rPr>
+                <w:lang w:val="en-US"/>
+              </w:rPr>
+              <w:t>FunctionDeclaration</w:t>
+            </w:r>
+            <w:proofErr w:type="spellEnd"/>
+            <w:r>
+              <w:rPr>
+                <w:lang w:val="en-US"/>
+              </w:rPr>
+              <w:t xml:space="preserve"> |</w:t>
+            </w:r>
+            <w:r>
+              <w:rPr>
+                <w:lang w:val="en-US"/>
+              </w:rPr>
+              <w:t>InitializationTo0</w:t>
+            </w:r>
+            <w:r>
+              <w:rPr>
+                <w:lang w:val="en-US"/>
+              </w:rPr>
+              <w:t>)</w:t>
+            </w:r>
+            <w:r>
+              <w:rPr>
+                <w:lang w:val="en-US"/>
+              </w:rPr>
+              <w:t>*</w:t>
             </w:r>
           </w:p>
         </w:tc>
@@ -320,12 +352,20 @@
                 <w:lang w:val="en-US"/>
               </w:rPr>
             </w:pPr>
+            <w:proofErr w:type="spellStart"/>
             <w:r>
               <w:rPr>
                 <w:lang w:val="en-US"/>
               </w:rPr>
               <w:t>Function</w:t>
             </w:r>
+            <w:r>
+              <w:rPr>
+                <w:lang w:val="en-US"/>
+              </w:rPr>
+              <w:t>Declaration</w:t>
+            </w:r>
+            <w:proofErr w:type="spellEnd"/>
           </w:p>
         </w:tc>
         <w:tc>
@@ -403,55 +443,42 @@
               <w:rPr>
                 <w:lang w:val="en-US"/>
               </w:rPr>
-              <w:t xml:space="preserve"> (,Type</w:t>
-            </w:r>
-            <w:r>
-              <w:rPr>
+              <w:t xml:space="preserve"> (,Type </w:t>
+            </w:r>
+            <w:proofErr w:type="spellStart"/>
+            <w:r>
+              <w:rPr>
+                <w:lang w:val="en-US"/>
+              </w:rPr>
+              <w:t>VarName</w:t>
+            </w:r>
+            <w:proofErr w:type="spellEnd"/>
+            <w:r>
+              <w:rPr>
+                <w:lang w:val="en-US"/>
+              </w:rPr>
+              <w:t>)*)?</w:t>
+            </w:r>
+            <w:r>
+              <w:rPr>
+                <w:b/>
+                <w:lang w:val="en-US"/>
+              </w:rPr>
+              <w:t>)</w:t>
+            </w:r>
+            <w:r>
+              <w:rPr>
+                <w:b/>
                 <w:lang w:val="en-US"/>
               </w:rPr>
               <w:t xml:space="preserve"> </w:t>
             </w:r>
-            <w:proofErr w:type="spellStart"/>
-            <w:r>
-              <w:rPr>
-                <w:lang w:val="en-US"/>
-              </w:rPr>
-              <w:t>VarName</w:t>
-            </w:r>
-            <w:proofErr w:type="spellEnd"/>
-            <w:r>
-              <w:rPr>
-                <w:lang w:val="en-US"/>
-              </w:rPr>
-              <w:t>)*</w:t>
-            </w:r>
-            <w:r>
-              <w:rPr>
-                <w:lang w:val="en-US"/>
-              </w:rPr>
-              <w:t>)?</w:t>
-            </w:r>
-            <w:r>
-              <w:rPr>
-                <w:b/>
-                <w:lang w:val="en-US"/>
-              </w:rPr>
-              <w:t>)</w:t>
-            </w:r>
-            <w:r>
-              <w:rPr>
-                <w:b/>
-                <w:lang w:val="en-US"/>
-              </w:rPr>
-              <w:t xml:space="preserve"> </w:t>
-            </w:r>
             <w:r>
               <w:rPr>
                 <w:lang w:val="en-US"/>
               </w:rPr>
               <w:t>Block</w:t>
             </w:r>
-            <w:bookmarkStart w:id="0" w:name="_GoBack"/>
             <w:r>
               <w:rPr>
                 <w:b/>
@@ -459,7 +486,6 @@
               </w:rPr>
               <w:t>;</w:t>
             </w:r>
-            <w:bookmarkEnd w:id="0"/>
           </w:p>
         </w:tc>
       </w:tr>
@@ -500,6 +526,8 @@
               </w:rPr>
               <w:t xml:space="preserve"> )</w:t>
             </w:r>
+            <w:bookmarkStart w:id="0" w:name="_GoBack"/>
+            <w:bookmarkEnd w:id="0"/>
           </w:p>
         </w:tc>
         <w:tc>
@@ -2785,7 +2813,7 @@
 </file>
 
 <file path=word/styles.xml><?xml version="1.0" encoding="utf-8"?>
-<w:styles xmlns:mc="http://schemas.openxmlformats.org/markup-compatibility/2006" xmlns:r="http://schemas.openxmlformats.org/officeDocument/2006/relationships" xmlns:w="http://schemas.openxmlformats.org/wordprocessingml/2006/main" xmlns:w14="http://schemas.microsoft.com/office/word/2010/wordml" xmlns:w15="http://schemas.microsoft.com/office/word/2012/wordml" xmlns:w16cid="http://schemas.microsoft.com/office/word/2016/wordml/cid" xmlns:w16se="http://schemas.microsoft.com/office/word/2015/wordml/symex" mc:Ignorable="w14 w15 w16se w16cid">
+<w:styles xmlns:mc="http://schemas.openxmlformats.org/markup-compatibility/2006" xmlns:r="http://schemas.openxmlformats.org/officeDocument/2006/relationships" xmlns:w="http://schemas.openxmlformats.org/wordprocessingml/2006/main" xmlns:w14="http://schemas.microsoft.com/office/word/2010/wordml" xmlns:w15="http://schemas.microsoft.com/office/word/2012/wordml" mc:Ignorable="w14 w15">
   <w:docDefaults>
     <w:rPrDefault>
       <w:rPr>
@@ -2801,7 +2829,7 @@
       </w:pPr>
     </w:pPrDefault>
   </w:docDefaults>
-  <w:latentStyles w:defLockedState="0" w:defUIPriority="99" w:defSemiHidden="0" w:defUnhideWhenUsed="0" w:defQFormat="0" w:count="375">
+  <w:latentStyles w:defLockedState="0" w:defUIPriority="99" w:defSemiHidden="0" w:defUnhideWhenUsed="0" w:defQFormat="0" w:count="371">
     <w:lsdException w:name="Normal" w:uiPriority="0" w:qFormat="1"/>
     <w:lsdException w:name="heading 1" w:uiPriority="9" w:qFormat="1"/>
     <w:lsdException w:name="heading 2" w:semiHidden="1" w:uiPriority="9" w:unhideWhenUsed="1" w:qFormat="1"/>
@@ -2907,6 +2935,7 @@
     <w:lsdException w:name="HTML Sample" w:semiHidden="1" w:unhideWhenUsed="1"/>
     <w:lsdException w:name="HTML Typewriter" w:semiHidden="1" w:unhideWhenUsed="1"/>
     <w:lsdException w:name="HTML Variable" w:semiHidden="1" w:unhideWhenUsed="1"/>
+    <w:lsdException w:name="Normal Table" w:semiHidden="1" w:unhideWhenUsed="1"/>
     <w:lsdException w:name="annotation subject" w:semiHidden="1" w:unhideWhenUsed="1"/>
     <w:lsdException w:name="No List" w:semiHidden="1" w:unhideWhenUsed="1"/>
     <w:lsdException w:name="Outline List 1" w:semiHidden="1" w:unhideWhenUsed="1"/>
@@ -2950,8 +2979,10 @@
     <w:lsdException w:name="Table Elegant" w:semiHidden="1" w:unhideWhenUsed="1"/>
     <w:lsdException w:name="Table Professional" w:semiHidden="1" w:unhideWhenUsed="1"/>
     <w:lsdException w:name="Table Subtle 1" w:semiHidden="1" w:unhideWhenUsed="1"/>
+    <w:lsdException w:name="Table Subtle 2" w:semiHidden="1" w:unhideWhenUsed="1"/>
     <w:lsdException w:name="Table Web 1" w:semiHidden="1" w:unhideWhenUsed="1"/>
     <w:lsdException w:name="Table Web 2" w:semiHidden="1" w:unhideWhenUsed="1"/>
+    <w:lsdException w:name="Table Web 3" w:semiHidden="1" w:unhideWhenUsed="1"/>
     <w:lsdException w:name="Balloon Text" w:semiHidden="1" w:unhideWhenUsed="1"/>
     <w:lsdException w:name="Table Grid" w:uiPriority="39"/>
     <w:lsdException w:name="Table Theme" w:semiHidden="1" w:unhideWhenUsed="1"/>
@@ -3170,20 +3201,16 @@
     <w:lsdException w:name="List Table 5 Dark Accent 6" w:uiPriority="50"/>
     <w:lsdException w:name="List Table 6 Colorful Accent 6" w:uiPriority="51"/>
     <w:lsdException w:name="List Table 7 Colorful Accent 6" w:uiPriority="52"/>
-    <w:lsdException w:name="Mention" w:semiHidden="1" w:unhideWhenUsed="1"/>
-    <w:lsdException w:name="Smart Hyperlink" w:semiHidden="1" w:unhideWhenUsed="1"/>
-    <w:lsdException w:name="Hashtag" w:semiHidden="1" w:unhideWhenUsed="1"/>
-    <w:lsdException w:name="Unresolved Mention" w:semiHidden="1" w:unhideWhenUsed="1"/>
   </w:latentStyles>
-  <w:style w:type="paragraph" w:default="1" w:styleId="Normale">
+  <w:style w:type="paragraph" w:default="1" w:styleId="Normal">
     <w:name w:val="Normal"/>
     <w:qFormat/>
   </w:style>
-  <w:style w:type="paragraph" w:styleId="Titolo1">
+  <w:style w:type="paragraph" w:styleId="Titre1">
     <w:name w:val="heading 1"/>
-    <w:basedOn w:val="Normale"/>
-    <w:next w:val="Normale"/>
-    <w:link w:val="Titolo1Carattere"/>
+    <w:basedOn w:val="Normal"/>
+    <w:next w:val="Normal"/>
+    <w:link w:val="Titre1Car"/>
     <w:uiPriority w:val="9"/>
     <w:qFormat/>
     <w:rsid w:val="002D2FB4"/>
@@ -3200,13 +3227,13 @@
       <w:szCs w:val="32"/>
     </w:rPr>
   </w:style>
-  <w:style w:type="character" w:default="1" w:styleId="Carpredefinitoparagrafo">
+  <w:style w:type="character" w:default="1" w:styleId="Policepardfaut">
     <w:name w:val="Default Paragraph Font"/>
     <w:uiPriority w:val="1"/>
     <w:semiHidden/>
     <w:unhideWhenUsed/>
   </w:style>
-  <w:style w:type="table" w:default="1" w:styleId="Tabellanormale">
+  <w:style w:type="table" w:default="1" w:styleId="TableauNormal">
     <w:name w:val="Normal Table"/>
     <w:uiPriority w:val="99"/>
     <w:semiHidden/>
@@ -3221,16 +3248,16 @@
       </w:tblCellMar>
     </w:tblPr>
   </w:style>
-  <w:style w:type="numbering" w:default="1" w:styleId="Nessunelenco">
+  <w:style w:type="numbering" w:default="1" w:styleId="Aucuneliste">
     <w:name w:val="No List"/>
     <w:uiPriority w:val="99"/>
     <w:semiHidden/>
     <w:unhideWhenUsed/>
   </w:style>
-  <w:style w:type="character" w:customStyle="1" w:styleId="Titolo1Carattere">
-    <w:name w:val="Titolo 1 Carattere"/>
-    <w:basedOn w:val="Carpredefinitoparagrafo"/>
-    <w:link w:val="Titolo1"/>
+  <w:style w:type="character" w:customStyle="1" w:styleId="Titre1Car">
+    <w:name w:val="Titre 1 Car"/>
+    <w:basedOn w:val="Policepardfaut"/>
+    <w:link w:val="Titre1"/>
     <w:uiPriority w:val="9"/>
     <w:rsid w:val="002D2FB4"/>
     <w:rPr>
@@ -3240,15 +3267,16 @@
       <w:szCs w:val="32"/>
     </w:rPr>
   </w:style>
-  <w:style w:type="table" w:styleId="Grigliatabella">
+  <w:style w:type="table" w:styleId="Grilledutableau">
     <w:name w:val="Table Grid"/>
-    <w:basedOn w:val="Tabellanormale"/>
+    <w:basedOn w:val="TableauNormal"/>
     <w:uiPriority w:val="39"/>
     <w:rsid w:val="002D2FB4"/>
     <w:pPr>
       <w:spacing w:after="0" w:line="240" w:lineRule="auto"/>
     </w:pPr>
     <w:tblPr>
+      <w:tblInd w:w="0" w:type="dxa"/>
       <w:tblBorders>
         <w:top w:val="single" w:sz="4" w:space="0" w:color="auto"/>
         <w:left w:val="single" w:sz="4" w:space="0" w:color="auto"/>
@@ -3257,6 +3285,12 @@
         <w:insideH w:val="single" w:sz="4" w:space="0" w:color="auto"/>
         <w:insideV w:val="single" w:sz="4" w:space="0" w:color="auto"/>
       </w:tblBorders>
+      <w:tblCellMar>
+        <w:top w:w="0" w:type="dxa"/>
+        <w:left w:w="108" w:type="dxa"/>
+        <w:bottom w:w="0" w:type="dxa"/>
+        <w:right w:w="108" w:type="dxa"/>
+      </w:tblCellMar>
     </w:tblPr>
   </w:style>
 </w:styles>

</xml_diff>

<commit_message>
Updated rules/Grammar for ArrayEntry
</commit_message>
<xml_diff>
--- a/Docs/Grammar_REX.docx
+++ b/Docs/Grammar_REX.docx
@@ -1,10 +1,10 @@
 
 <file path=word/document.xml><?xml version="1.0" encoding="utf-8"?>
-<w:document xmlns:wpc="http://schemas.microsoft.com/office/word/2010/wordprocessingCanvas" xmlns:cx="http://schemas.microsoft.com/office/drawing/2014/chartex" xmlns:cx1="http://schemas.microsoft.com/office/drawing/2015/9/8/chartex" xmlns:cx2="http://schemas.microsoft.com/office/drawing/2015/10/21/chartex" xmlns:cx3="http://schemas.microsoft.com/office/drawing/2016/5/9/chartex" xmlns:cx4="http://schemas.microsoft.com/office/drawing/2016/5/10/chartex" xmlns:cx5="http://schemas.microsoft.com/office/drawing/2016/5/11/chartex" xmlns:cx6="http://schemas.microsoft.com/office/drawing/2016/5/12/chartex" xmlns:cx7="http://schemas.microsoft.com/office/drawing/2016/5/13/chartex" xmlns:cx8="http://schemas.microsoft.com/office/drawing/2016/5/14/chartex" xmlns:mc="http://schemas.openxmlformats.org/markup-compatibility/2006" xmlns:aink="http://schemas.microsoft.com/office/drawing/2016/ink" xmlns:am3d="http://schemas.microsoft.com/office/drawing/2017/model3d" xmlns:o="urn:schemas-microsoft-com:office:office" xmlns:r="http://schemas.openxmlformats.org/officeDocument/2006/relationships" xmlns:m="http://schemas.openxmlformats.org/officeDocument/2006/math" xmlns:v="urn:schemas-microsoft-com:vml" xmlns:wp14="http://schemas.microsoft.com/office/word/2010/wordprocessingDrawing" xmlns:wp="http://schemas.openxmlformats.org/drawingml/2006/wordprocessingDrawing" xmlns:w10="urn:schemas-microsoft-com:office:word" xmlns:w="http://schemas.openxmlformats.org/wordprocessingml/2006/main" xmlns:w14="http://schemas.microsoft.com/office/word/2010/wordml" xmlns:w15="http://schemas.microsoft.com/office/word/2012/wordml" xmlns:w16cid="http://schemas.microsoft.com/office/word/2016/wordml/cid" xmlns:w16se="http://schemas.microsoft.com/office/word/2015/wordml/symex" xmlns:wpg="http://schemas.microsoft.com/office/word/2010/wordprocessingGroup" xmlns:wpi="http://schemas.microsoft.com/office/word/2010/wordprocessingInk" xmlns:wne="http://schemas.microsoft.com/office/word/2006/wordml" xmlns:wps="http://schemas.microsoft.com/office/word/2010/wordprocessingShape" mc:Ignorable="w14 w15 w16se w16cid wp14">
+<w:document xmlns:wpc="http://schemas.microsoft.com/office/word/2010/wordprocessingCanvas" xmlns:mc="http://schemas.openxmlformats.org/markup-compatibility/2006" xmlns:o="urn:schemas-microsoft-com:office:office" xmlns:r="http://schemas.openxmlformats.org/officeDocument/2006/relationships" xmlns:m="http://schemas.openxmlformats.org/officeDocument/2006/math" xmlns:v="urn:schemas-microsoft-com:vml" xmlns:wp14="http://schemas.microsoft.com/office/word/2010/wordprocessingDrawing" xmlns:wp="http://schemas.openxmlformats.org/drawingml/2006/wordprocessingDrawing" xmlns:w10="urn:schemas-microsoft-com:office:word" xmlns:w="http://schemas.openxmlformats.org/wordprocessingml/2006/main" xmlns:w14="http://schemas.microsoft.com/office/word/2010/wordml" xmlns:w15="http://schemas.microsoft.com/office/word/2012/wordml" xmlns:wpg="http://schemas.microsoft.com/office/word/2010/wordprocessingGroup" xmlns:wpi="http://schemas.microsoft.com/office/word/2010/wordprocessingInk" xmlns:wne="http://schemas.microsoft.com/office/word/2006/wordml" xmlns:wps="http://schemas.microsoft.com/office/word/2010/wordprocessingShape" mc:Ignorable="w14 w15 wp14">
   <w:body>
     <w:p>
       <w:pPr>
-        <w:pStyle w:val="Titolo1"/>
+        <w:pStyle w:val="Titre1"/>
         <w:rPr>
           <w:b/>
           <w:color w:val="auto"/>
@@ -22,7 +22,7 @@
     </w:p>
     <w:tbl>
       <w:tblPr>
-        <w:tblStyle w:val="Grigliatabella"/>
+        <w:tblStyle w:val="Grilledutableau"/>
         <w:tblW w:w="9634" w:type="dxa"/>
         <w:tblBorders>
           <w:top w:val="none" w:sz="0" w:space="0" w:color="auto"/>
@@ -36,8 +36,8 @@
       </w:tblPr>
       <w:tblGrid>
         <w:gridCol w:w="3106"/>
-        <w:gridCol w:w="782"/>
-        <w:gridCol w:w="5746"/>
+        <w:gridCol w:w="632"/>
+        <w:gridCol w:w="5896"/>
       </w:tblGrid>
       <w:tr>
         <w:tc>
@@ -977,6 +977,12 @@
               </w:rPr>
               <w:t>|FunctionCall</w:t>
             </w:r>
+            <w:r>
+              <w:rPr>
+                <w:lang w:val="en-US"/>
+              </w:rPr>
+              <w:t>|ArrayEntry</w:t>
+            </w:r>
             <w:proofErr w:type="spellEnd"/>
             <w:r>
               <w:rPr>
@@ -1041,6 +1047,12 @@
               </w:rPr>
               <w:t>(</w:t>
             </w:r>
+            <w:r>
+              <w:rPr>
+                <w:lang w:val="en-US"/>
+              </w:rPr>
+              <w:t>(</w:t>
+            </w:r>
             <w:proofErr w:type="spellStart"/>
             <w:r>
               <w:rPr>
@@ -1054,7 +1066,19 @@
               </w:rPr>
               <w:t>Name</w:t>
             </w:r>
-            <w:proofErr w:type="spellEnd"/>
+            <w:r>
+              <w:rPr>
+                <w:lang w:val="en-US"/>
+              </w:rPr>
+              <w:t>|ArrayEntry</w:t>
+            </w:r>
+            <w:proofErr w:type="spellEnd"/>
+            <w:r>
+              <w:rPr>
+                <w:lang w:val="en-US"/>
+              </w:rPr>
+              <w:t>)</w:t>
+            </w:r>
             <w:r>
               <w:rPr>
                 <w:lang w:val="en-US"/>
@@ -1072,7 +1096,14 @@
               <w:rPr>
                 <w:lang w:val="en-US"/>
               </w:rPr>
-              <w:t xml:space="preserve"> Expression </w:t>
+              <w:t xml:space="preserve"> </w:t>
+            </w:r>
+            <w:proofErr w:type="gramStart"/>
+            <w:r>
+              <w:rPr>
+                <w:lang w:val="en-US"/>
+              </w:rPr>
+              <w:t xml:space="preserve">Expression </w:t>
             </w:r>
             <w:r>
               <w:rPr>
@@ -1081,11 +1112,25 @@
               </w:rPr>
               <w:t>;</w:t>
             </w:r>
-            <w:r>
-              <w:rPr>
-                <w:lang w:val="en-US"/>
-              </w:rPr>
-              <w:t xml:space="preserve">|Expression </w:t>
+            <w:proofErr w:type="gramEnd"/>
+            <w:r>
+              <w:rPr>
+                <w:lang w:val="en-US"/>
+              </w:rPr>
+              <w:t>|</w:t>
+            </w:r>
+          </w:p>
+          <w:p>
+            <w:pPr>
+              <w:rPr>
+                <w:lang w:val="en-US"/>
+              </w:rPr>
+            </w:pPr>
+            <w:r>
+              <w:rPr>
+                <w:lang w:val="en-US"/>
+              </w:rPr>
+              <w:t xml:space="preserve">Expression </w:t>
             </w:r>
             <w:r>
               <w:rPr>
@@ -1100,19 +1145,32 @@
               </w:rPr>
               <w:t xml:space="preserve"> </w:t>
             </w:r>
-            <w:proofErr w:type="spellStart"/>
-            <w:r>
-              <w:rPr>
-                <w:lang w:val="en-US"/>
-              </w:rPr>
-              <w:t>VarName</w:t>
-            </w:r>
-            <w:proofErr w:type="spellEnd"/>
-            <w:r>
-              <w:rPr>
-                <w:lang w:val="en-US"/>
-              </w:rPr>
-              <w:t xml:space="preserve"> </w:t>
+            <w:r>
+              <w:rPr>
+                <w:lang w:val="en-US"/>
+              </w:rPr>
+              <w:t>(</w:t>
+            </w:r>
+            <w:proofErr w:type="spellStart"/>
+            <w:r>
+              <w:rPr>
+                <w:lang w:val="en-US"/>
+              </w:rPr>
+              <w:t>VarName|</w:t>
+            </w:r>
+            <w:r>
+              <w:rPr>
+                <w:lang w:val="en-US"/>
+              </w:rPr>
+              <w:t>ArrayEntry</w:t>
+            </w:r>
+            <w:proofErr w:type="spellEnd"/>
+            <w:proofErr w:type="gramStart"/>
+            <w:r>
+              <w:rPr>
+                <w:lang w:val="en-US"/>
+              </w:rPr>
+              <w:t>)</w:t>
             </w:r>
             <w:r>
               <w:rPr>
@@ -1121,6 +1179,7 @@
               </w:rPr>
               <w:t>;</w:t>
             </w:r>
+            <w:proofErr w:type="gramEnd"/>
             <w:r>
               <w:rPr>
                 <w:lang w:val="en-US"/>
@@ -2986,7 +3045,70 @@
               <w:rPr>
                 <w:lang w:val="en-US"/>
               </w:rPr>
-              <w:t>]|_)</w:t>
+              <w:t>]|_)*</w:t>
+            </w:r>
+          </w:p>
+        </w:tc>
+      </w:tr>
+      <w:tr>
+        <w:trPr>
+          <w:trHeight w:val="80"/>
+        </w:trPr>
+        <w:tc>
+          <w:tcPr>
+            <w:tcW w:w="2548" w:type="dxa"/>
+          </w:tcPr>
+          <w:p>
+            <w:pPr>
+              <w:rPr>
+                <w:lang w:val="en-US"/>
+              </w:rPr>
+            </w:pPr>
+            <w:proofErr w:type="spellStart"/>
+            <w:r>
+              <w:rPr>
+                <w:lang w:val="en-US"/>
+              </w:rPr>
+              <w:t>ArrayEntry</w:t>
+            </w:r>
+            <w:proofErr w:type="spellEnd"/>
+          </w:p>
+        </w:tc>
+        <w:tc>
+          <w:tcPr>
+            <w:tcW w:w="1978" w:type="dxa"/>
+          </w:tcPr>
+          <w:p>
+            <w:pPr>
+              <w:jc w:val="center"/>
+              <w:rPr>
+                <w:lang w:val="en-US"/>
+              </w:rPr>
+            </w:pPr>
+            <w:r>
+              <w:rPr>
+                <w:lang w:val="en-US"/>
+              </w:rPr>
+              <w:t>::=</w:t>
+            </w:r>
+          </w:p>
+        </w:tc>
+        <w:tc>
+          <w:tcPr>
+            <w:tcW w:w="5108" w:type="dxa"/>
+          </w:tcPr>
+          <w:p>
+            <w:pPr>
+              <w:rPr>
+                <w:lang w:val="en-US"/>
+              </w:rPr>
+            </w:pPr>
+            <w:proofErr w:type="spellStart"/>
+            <w:r>
+              <w:rPr>
+                <w:lang w:val="en-US"/>
+              </w:rPr>
+              <w:t>Var</w:t>
             </w:r>
             <w:bookmarkStart w:id="0" w:name="_GoBack"/>
             <w:bookmarkEnd w:id="0"/>
@@ -2994,14 +3116,9 @@
               <w:rPr>
                 <w:lang w:val="en-US"/>
               </w:rPr>
-              <w:t>*</w:t>
-            </w:r>
-            <w:r>
-              <w:rPr>
-                <w:lang w:val="en-US"/>
-              </w:rPr>
-              <w:t>(</w:t>
-            </w:r>
+              <w:t>Name</w:t>
+            </w:r>
+            <w:proofErr w:type="spellEnd"/>
             <w:r>
               <w:rPr>
                 <w:b/>
@@ -3020,20 +3137,7 @@
                 <w:b/>
                 <w:lang w:val="en-US"/>
               </w:rPr>
-              <w:t>;</w:t>
-            </w:r>
-            <w:r>
-              <w:rPr>
-                <w:b/>
-                <w:lang w:val="en-US"/>
-              </w:rPr>
-              <w:t>]</w:t>
-            </w:r>
-            <w:r>
-              <w:rPr>
-                <w:lang w:val="en-US"/>
-              </w:rPr>
-              <w:t>)?</w:t>
+              <w:t>;]</w:t>
             </w:r>
           </w:p>
         </w:tc>
@@ -3051,7 +3155,7 @@
 </file>
 
 <file path=word/styles.xml><?xml version="1.0" encoding="utf-8"?>
-<w:styles xmlns:mc="http://schemas.openxmlformats.org/markup-compatibility/2006" xmlns:r="http://schemas.openxmlformats.org/officeDocument/2006/relationships" xmlns:w="http://schemas.openxmlformats.org/wordprocessingml/2006/main" xmlns:w14="http://schemas.microsoft.com/office/word/2010/wordml" xmlns:w15="http://schemas.microsoft.com/office/word/2012/wordml" xmlns:w16cid="http://schemas.microsoft.com/office/word/2016/wordml/cid" xmlns:w16se="http://schemas.microsoft.com/office/word/2015/wordml/symex" mc:Ignorable="w14 w15 w16se w16cid">
+<w:styles xmlns:mc="http://schemas.openxmlformats.org/markup-compatibility/2006" xmlns:r="http://schemas.openxmlformats.org/officeDocument/2006/relationships" xmlns:w="http://schemas.openxmlformats.org/wordprocessingml/2006/main" xmlns:w14="http://schemas.microsoft.com/office/word/2010/wordml" xmlns:w15="http://schemas.microsoft.com/office/word/2012/wordml" mc:Ignorable="w14 w15">
   <w:docDefaults>
     <w:rPrDefault>
       <w:rPr>
@@ -3067,7 +3171,7 @@
       </w:pPr>
     </w:pPrDefault>
   </w:docDefaults>
-  <w:latentStyles w:defLockedState="0" w:defUIPriority="99" w:defSemiHidden="0" w:defUnhideWhenUsed="0" w:defQFormat="0" w:count="375">
+  <w:latentStyles w:defLockedState="0" w:defUIPriority="99" w:defSemiHidden="0" w:defUnhideWhenUsed="0" w:defQFormat="0" w:count="371">
     <w:lsdException w:name="Normal" w:uiPriority="0" w:qFormat="1"/>
     <w:lsdException w:name="heading 1" w:uiPriority="9" w:qFormat="1"/>
     <w:lsdException w:name="heading 2" w:semiHidden="1" w:uiPriority="9" w:unhideWhenUsed="1" w:qFormat="1"/>
@@ -3439,20 +3543,16 @@
     <w:lsdException w:name="List Table 5 Dark Accent 6" w:uiPriority="50"/>
     <w:lsdException w:name="List Table 6 Colorful Accent 6" w:uiPriority="51"/>
     <w:lsdException w:name="List Table 7 Colorful Accent 6" w:uiPriority="52"/>
-    <w:lsdException w:name="Mention" w:semiHidden="1" w:unhideWhenUsed="1"/>
-    <w:lsdException w:name="Smart Hyperlink" w:semiHidden="1" w:unhideWhenUsed="1"/>
-    <w:lsdException w:name="Hashtag" w:semiHidden="1" w:unhideWhenUsed="1"/>
-    <w:lsdException w:name="Unresolved Mention" w:semiHidden="1" w:unhideWhenUsed="1"/>
   </w:latentStyles>
-  <w:style w:type="paragraph" w:default="1" w:styleId="Normale">
+  <w:style w:type="paragraph" w:default="1" w:styleId="Normal">
     <w:name w:val="Normal"/>
     <w:qFormat/>
   </w:style>
-  <w:style w:type="paragraph" w:styleId="Titolo1">
+  <w:style w:type="paragraph" w:styleId="Titre1">
     <w:name w:val="heading 1"/>
-    <w:basedOn w:val="Normale"/>
-    <w:next w:val="Normale"/>
-    <w:link w:val="Titolo1Carattere"/>
+    <w:basedOn w:val="Normal"/>
+    <w:next w:val="Normal"/>
+    <w:link w:val="Titre1Car"/>
     <w:uiPriority w:val="9"/>
     <w:qFormat/>
     <w:rsid w:val="002D2FB4"/>
@@ -3469,13 +3569,13 @@
       <w:szCs w:val="32"/>
     </w:rPr>
   </w:style>
-  <w:style w:type="character" w:default="1" w:styleId="Carpredefinitoparagrafo">
+  <w:style w:type="character" w:default="1" w:styleId="Policepardfaut">
     <w:name w:val="Default Paragraph Font"/>
     <w:uiPriority w:val="1"/>
     <w:semiHidden/>
     <w:unhideWhenUsed/>
   </w:style>
-  <w:style w:type="table" w:default="1" w:styleId="Tabellanormale">
+  <w:style w:type="table" w:default="1" w:styleId="TableauNormal">
     <w:name w:val="Normal Table"/>
     <w:uiPriority w:val="99"/>
     <w:semiHidden/>
@@ -3490,16 +3590,16 @@
       </w:tblCellMar>
     </w:tblPr>
   </w:style>
-  <w:style w:type="numbering" w:default="1" w:styleId="Nessunelenco">
+  <w:style w:type="numbering" w:default="1" w:styleId="Aucuneliste">
     <w:name w:val="No List"/>
     <w:uiPriority w:val="99"/>
     <w:semiHidden/>
     <w:unhideWhenUsed/>
   </w:style>
-  <w:style w:type="character" w:customStyle="1" w:styleId="Titolo1Carattere">
-    <w:name w:val="Titolo 1 Carattere"/>
-    <w:basedOn w:val="Carpredefinitoparagrafo"/>
-    <w:link w:val="Titolo1"/>
+  <w:style w:type="character" w:customStyle="1" w:styleId="Titre1Car">
+    <w:name w:val="Titre 1 Car"/>
+    <w:basedOn w:val="Policepardfaut"/>
+    <w:link w:val="Titre1"/>
     <w:uiPriority w:val="9"/>
     <w:rsid w:val="002D2FB4"/>
     <w:rPr>
@@ -3509,15 +3609,16 @@
       <w:szCs w:val="32"/>
     </w:rPr>
   </w:style>
-  <w:style w:type="table" w:styleId="Grigliatabella">
+  <w:style w:type="table" w:styleId="Grilledutableau">
     <w:name w:val="Table Grid"/>
-    <w:basedOn w:val="Tabellanormale"/>
+    <w:basedOn w:val="TableauNormal"/>
     <w:uiPriority w:val="39"/>
     <w:rsid w:val="002D2FB4"/>
     <w:pPr>
       <w:spacing w:after="0" w:line="240" w:lineRule="auto"/>
     </w:pPr>
     <w:tblPr>
+      <w:tblInd w:w="0" w:type="dxa"/>
       <w:tblBorders>
         <w:top w:val="single" w:sz="4" w:space="0" w:color="auto"/>
         <w:left w:val="single" w:sz="4" w:space="0" w:color="auto"/>
@@ -3526,6 +3627,12 @@
         <w:insideH w:val="single" w:sz="4" w:space="0" w:color="auto"/>
         <w:insideV w:val="single" w:sz="4" w:space="0" w:color="auto"/>
       </w:tblBorders>
+      <w:tblCellMar>
+        <w:top w:w="0" w:type="dxa"/>
+        <w:left w:w="108" w:type="dxa"/>
+        <w:bottom w:w="0" w:type="dxa"/>
+        <w:right w:w="108" w:type="dxa"/>
+      </w:tblCellMar>
     </w:tblPr>
   </w:style>
 </w:styles>

</xml_diff>

<commit_message>
last changes to grammar and semantic
</commit_message>
<xml_diff>
--- a/Docs/Grammar_REX.docx
+++ b/Docs/Grammar_REX.docx
@@ -1,10 +1,10 @@
 
 <file path=word/document.xml><?xml version="1.0" encoding="utf-8"?>
-<w:document xmlns:wpc="http://schemas.microsoft.com/office/word/2010/wordprocessingCanvas" xmlns:cx="http://schemas.microsoft.com/office/drawing/2014/chartex" xmlns:cx1="http://schemas.microsoft.com/office/drawing/2015/9/8/chartex" xmlns:cx2="http://schemas.microsoft.com/office/drawing/2015/10/21/chartex" xmlns:cx3="http://schemas.microsoft.com/office/drawing/2016/5/9/chartex" xmlns:cx4="http://schemas.microsoft.com/office/drawing/2016/5/10/chartex" xmlns:cx5="http://schemas.microsoft.com/office/drawing/2016/5/11/chartex" xmlns:cx6="http://schemas.microsoft.com/office/drawing/2016/5/12/chartex" xmlns:cx7="http://schemas.microsoft.com/office/drawing/2016/5/13/chartex" xmlns:cx8="http://schemas.microsoft.com/office/drawing/2016/5/14/chartex" xmlns:mc="http://schemas.openxmlformats.org/markup-compatibility/2006" xmlns:aink="http://schemas.microsoft.com/office/drawing/2016/ink" xmlns:am3d="http://schemas.microsoft.com/office/drawing/2017/model3d" xmlns:o="urn:schemas-microsoft-com:office:office" xmlns:r="http://schemas.openxmlformats.org/officeDocument/2006/relationships" xmlns:m="http://schemas.openxmlformats.org/officeDocument/2006/math" xmlns:v="urn:schemas-microsoft-com:vml" xmlns:wp14="http://schemas.microsoft.com/office/word/2010/wordprocessingDrawing" xmlns:wp="http://schemas.openxmlformats.org/drawingml/2006/wordprocessingDrawing" xmlns:w10="urn:schemas-microsoft-com:office:word" xmlns:w="http://schemas.openxmlformats.org/wordprocessingml/2006/main" xmlns:w14="http://schemas.microsoft.com/office/word/2010/wordml" xmlns:w15="http://schemas.microsoft.com/office/word/2012/wordml" xmlns:w16cid="http://schemas.microsoft.com/office/word/2016/wordml/cid" xmlns:w16se="http://schemas.microsoft.com/office/word/2015/wordml/symex" xmlns:wpg="http://schemas.microsoft.com/office/word/2010/wordprocessingGroup" xmlns:wpi="http://schemas.microsoft.com/office/word/2010/wordprocessingInk" xmlns:wne="http://schemas.microsoft.com/office/word/2006/wordml" xmlns:wps="http://schemas.microsoft.com/office/word/2010/wordprocessingShape" mc:Ignorable="w14 w15 w16se w16cid wp14">
+<w:document xmlns:wpc="http://schemas.microsoft.com/office/word/2010/wordprocessingCanvas" xmlns:mc="http://schemas.openxmlformats.org/markup-compatibility/2006" xmlns:o="urn:schemas-microsoft-com:office:office" xmlns:r="http://schemas.openxmlformats.org/officeDocument/2006/relationships" xmlns:m="http://schemas.openxmlformats.org/officeDocument/2006/math" xmlns:v="urn:schemas-microsoft-com:vml" xmlns:wp14="http://schemas.microsoft.com/office/word/2010/wordprocessingDrawing" xmlns:wp="http://schemas.openxmlformats.org/drawingml/2006/wordprocessingDrawing" xmlns:w10="urn:schemas-microsoft-com:office:word" xmlns:w="http://schemas.openxmlformats.org/wordprocessingml/2006/main" xmlns:w14="http://schemas.microsoft.com/office/word/2010/wordml" xmlns:w15="http://schemas.microsoft.com/office/word/2012/wordml" xmlns:wpg="http://schemas.microsoft.com/office/word/2010/wordprocessingGroup" xmlns:wpi="http://schemas.microsoft.com/office/word/2010/wordprocessingInk" xmlns:wne="http://schemas.microsoft.com/office/word/2006/wordml" xmlns:wps="http://schemas.microsoft.com/office/word/2010/wordprocessingShape" mc:Ignorable="w14 w15 wp14">
   <w:body>
     <w:p>
       <w:pPr>
-        <w:pStyle w:val="Titolo1"/>
+        <w:pStyle w:val="Titre1"/>
         <w:rPr>
           <w:b/>
           <w:color w:val="auto"/>
@@ -23,7 +23,7 @@
     </w:p>
     <w:tbl>
       <w:tblPr>
-        <w:tblStyle w:val="Grigliatabella"/>
+        <w:tblStyle w:val="Grilledutableau"/>
         <w:tblW w:w="9634" w:type="dxa"/>
         <w:tblBorders>
           <w:top w:val="none" w:sz="0" w:space="0" w:color="auto"/>
@@ -1513,13 +1513,7 @@
               <w:rPr>
                 <w:lang w:val="en-US"/>
               </w:rPr>
-              <w:t xml:space="preserve">) </w:t>
-            </w:r>
-            <w:r>
-              <w:rPr>
-                <w:lang w:val="en-US"/>
-              </w:rPr>
-              <w:t>(,</w:t>
+              <w:t>) (,</w:t>
             </w:r>
             <w:r>
               <w:rPr>
@@ -1559,13 +1553,7 @@
               <w:rPr>
                 <w:lang w:val="en-US"/>
               </w:rPr>
-              <w:t>)*</w:t>
-            </w:r>
-            <w:r>
-              <w:rPr>
-                <w:lang w:val="en-US"/>
-              </w:rPr>
-              <w:t>)?</w:t>
+              <w:t>)*)?</w:t>
             </w:r>
             <w:r>
               <w:rPr>
@@ -2666,8 +2654,10 @@
               <w:rPr>
                 <w:lang w:val="en-US"/>
               </w:rPr>
-              <w:t>)?</w:t>
-            </w:r>
+              <w:t>)</w:t>
+            </w:r>
+            <w:bookmarkStart w:id="0" w:name="_GoBack"/>
+            <w:bookmarkEnd w:id="0"/>
             <w:r>
               <w:rPr>
                 <w:lang w:val="en-US"/>
@@ -2781,8 +2771,6 @@
               </w:rPr>
               <w:t>|</w:t>
             </w:r>
-            <w:bookmarkStart w:id="0" w:name="_GoBack"/>
-            <w:bookmarkEnd w:id="0"/>
             <w:r>
               <w:rPr>
                 <w:b/>
@@ -2868,17 +2856,17 @@
                 <w:b/>
                 <w:lang w:val="en-US"/>
               </w:rPr>
+              <w:t>&lt;</w:t>
+            </w:r>
+            <w:r>
+              <w:rPr>
+                <w:b/>
+                <w:lang w:val="en-US"/>
+              </w:rPr>
               <w:t>=</w:t>
             </w:r>
             <w:r>
               <w:rPr>
-                <w:b/>
-                <w:lang w:val="en-US"/>
-              </w:rPr>
-              <w:t>&lt;</w:t>
-            </w:r>
-            <w:r>
-              <w:rPr>
                 <w:lang w:val="en-US"/>
               </w:rPr>
               <w:t>|</w:t>
@@ -2901,14 +2889,14 @@
                 <w:b/>
                 <w:lang w:val="en-US"/>
               </w:rPr>
+              <w:t>&gt;</w:t>
+            </w:r>
+            <w:r>
+              <w:rPr>
+                <w:b/>
+                <w:lang w:val="en-US"/>
+              </w:rPr>
               <w:t>=</w:t>
-            </w:r>
-            <w:r>
-              <w:rPr>
-                <w:b/>
-                <w:lang w:val="en-US"/>
-              </w:rPr>
-              <w:t>&gt;</w:t>
             </w:r>
             <w:r>
               <w:rPr>
@@ -3332,7 +3320,7 @@
 </file>
 
 <file path=word/styles.xml><?xml version="1.0" encoding="utf-8"?>
-<w:styles xmlns:mc="http://schemas.openxmlformats.org/markup-compatibility/2006" xmlns:r="http://schemas.openxmlformats.org/officeDocument/2006/relationships" xmlns:w="http://schemas.openxmlformats.org/wordprocessingml/2006/main" xmlns:w14="http://schemas.microsoft.com/office/word/2010/wordml" xmlns:w15="http://schemas.microsoft.com/office/word/2012/wordml" xmlns:w16cid="http://schemas.microsoft.com/office/word/2016/wordml/cid" xmlns:w16se="http://schemas.microsoft.com/office/word/2015/wordml/symex" mc:Ignorable="w14 w15 w16se w16cid">
+<w:styles xmlns:mc="http://schemas.openxmlformats.org/markup-compatibility/2006" xmlns:r="http://schemas.openxmlformats.org/officeDocument/2006/relationships" xmlns:w="http://schemas.openxmlformats.org/wordprocessingml/2006/main" xmlns:w14="http://schemas.microsoft.com/office/word/2010/wordml" xmlns:w15="http://schemas.microsoft.com/office/word/2012/wordml" mc:Ignorable="w14 w15">
   <w:docDefaults>
     <w:rPrDefault>
       <w:rPr>
@@ -3348,7 +3336,7 @@
       </w:pPr>
     </w:pPrDefault>
   </w:docDefaults>
-  <w:latentStyles w:defLockedState="0" w:defUIPriority="99" w:defSemiHidden="0" w:defUnhideWhenUsed="0" w:defQFormat="0" w:count="375">
+  <w:latentStyles w:defLockedState="0" w:defUIPriority="99" w:defSemiHidden="0" w:defUnhideWhenUsed="0" w:defQFormat="0" w:count="371">
     <w:lsdException w:name="Normal" w:uiPriority="0" w:qFormat="1"/>
     <w:lsdException w:name="heading 1" w:uiPriority="9" w:qFormat="1"/>
     <w:lsdException w:name="heading 2" w:semiHidden="1" w:uiPriority="9" w:unhideWhenUsed="1" w:qFormat="1"/>
@@ -3454,6 +3442,7 @@
     <w:lsdException w:name="HTML Sample" w:semiHidden="1" w:unhideWhenUsed="1"/>
     <w:lsdException w:name="HTML Typewriter" w:semiHidden="1" w:unhideWhenUsed="1"/>
     <w:lsdException w:name="HTML Variable" w:semiHidden="1" w:unhideWhenUsed="1"/>
+    <w:lsdException w:name="Normal Table" w:semiHidden="1" w:unhideWhenUsed="1"/>
     <w:lsdException w:name="annotation subject" w:semiHidden="1" w:unhideWhenUsed="1"/>
     <w:lsdException w:name="No List" w:semiHidden="1" w:unhideWhenUsed="1"/>
     <w:lsdException w:name="Outline List 1" w:semiHidden="1" w:unhideWhenUsed="1"/>
@@ -3497,8 +3486,10 @@
     <w:lsdException w:name="Table Elegant" w:semiHidden="1" w:unhideWhenUsed="1"/>
     <w:lsdException w:name="Table Professional" w:semiHidden="1" w:unhideWhenUsed="1"/>
     <w:lsdException w:name="Table Subtle 1" w:semiHidden="1" w:unhideWhenUsed="1"/>
+    <w:lsdException w:name="Table Subtle 2" w:semiHidden="1" w:unhideWhenUsed="1"/>
     <w:lsdException w:name="Table Web 1" w:semiHidden="1" w:unhideWhenUsed="1"/>
     <w:lsdException w:name="Table Web 2" w:semiHidden="1" w:unhideWhenUsed="1"/>
+    <w:lsdException w:name="Table Web 3" w:semiHidden="1" w:unhideWhenUsed="1"/>
     <w:lsdException w:name="Balloon Text" w:semiHidden="1" w:unhideWhenUsed="1"/>
     <w:lsdException w:name="Table Grid" w:uiPriority="39"/>
     <w:lsdException w:name="Table Theme" w:semiHidden="1" w:unhideWhenUsed="1"/>
@@ -3717,20 +3708,16 @@
     <w:lsdException w:name="List Table 5 Dark Accent 6" w:uiPriority="50"/>
     <w:lsdException w:name="List Table 6 Colorful Accent 6" w:uiPriority="51"/>
     <w:lsdException w:name="List Table 7 Colorful Accent 6" w:uiPriority="52"/>
-    <w:lsdException w:name="Mention" w:semiHidden="1" w:unhideWhenUsed="1"/>
-    <w:lsdException w:name="Smart Hyperlink" w:semiHidden="1" w:unhideWhenUsed="1"/>
-    <w:lsdException w:name="Hashtag" w:semiHidden="1" w:unhideWhenUsed="1"/>
-    <w:lsdException w:name="Unresolved Mention" w:semiHidden="1" w:unhideWhenUsed="1"/>
   </w:latentStyles>
-  <w:style w:type="paragraph" w:default="1" w:styleId="Normale">
+  <w:style w:type="paragraph" w:default="1" w:styleId="Normal">
     <w:name w:val="Normal"/>
     <w:qFormat/>
   </w:style>
-  <w:style w:type="paragraph" w:styleId="Titolo1">
+  <w:style w:type="paragraph" w:styleId="Titre1">
     <w:name w:val="heading 1"/>
-    <w:basedOn w:val="Normale"/>
-    <w:next w:val="Normale"/>
-    <w:link w:val="Titolo1Carattere"/>
+    <w:basedOn w:val="Normal"/>
+    <w:next w:val="Normal"/>
+    <w:link w:val="Titre1Car"/>
     <w:uiPriority w:val="9"/>
     <w:qFormat/>
     <w:rsid w:val="002D2FB4"/>
@@ -3747,13 +3734,13 @@
       <w:szCs w:val="32"/>
     </w:rPr>
   </w:style>
-  <w:style w:type="character" w:default="1" w:styleId="Carpredefinitoparagrafo">
+  <w:style w:type="character" w:default="1" w:styleId="Policepardfaut">
     <w:name w:val="Default Paragraph Font"/>
     <w:uiPriority w:val="1"/>
     <w:semiHidden/>
     <w:unhideWhenUsed/>
   </w:style>
-  <w:style w:type="table" w:default="1" w:styleId="Tabellanormale">
+  <w:style w:type="table" w:default="1" w:styleId="TableauNormal">
     <w:name w:val="Normal Table"/>
     <w:uiPriority w:val="99"/>
     <w:semiHidden/>
@@ -3768,16 +3755,16 @@
       </w:tblCellMar>
     </w:tblPr>
   </w:style>
-  <w:style w:type="numbering" w:default="1" w:styleId="Nessunelenco">
+  <w:style w:type="numbering" w:default="1" w:styleId="Aucuneliste">
     <w:name w:val="No List"/>
     <w:uiPriority w:val="99"/>
     <w:semiHidden/>
     <w:unhideWhenUsed/>
   </w:style>
-  <w:style w:type="character" w:customStyle="1" w:styleId="Titolo1Carattere">
-    <w:name w:val="Titolo 1 Carattere"/>
-    <w:basedOn w:val="Carpredefinitoparagrafo"/>
-    <w:link w:val="Titolo1"/>
+  <w:style w:type="character" w:customStyle="1" w:styleId="Titre1Car">
+    <w:name w:val="Titre 1 Car"/>
+    <w:basedOn w:val="Policepardfaut"/>
+    <w:link w:val="Titre1"/>
     <w:uiPriority w:val="9"/>
     <w:rsid w:val="002D2FB4"/>
     <w:rPr>
@@ -3787,15 +3774,16 @@
       <w:szCs w:val="32"/>
     </w:rPr>
   </w:style>
-  <w:style w:type="table" w:styleId="Grigliatabella">
+  <w:style w:type="table" w:styleId="Grilledutableau">
     <w:name w:val="Table Grid"/>
-    <w:basedOn w:val="Tabellanormale"/>
+    <w:basedOn w:val="TableauNormal"/>
     <w:uiPriority w:val="39"/>
     <w:rsid w:val="002D2FB4"/>
     <w:pPr>
       <w:spacing w:after="0" w:line="240" w:lineRule="auto"/>
     </w:pPr>
     <w:tblPr>
+      <w:tblInd w:w="0" w:type="dxa"/>
       <w:tblBorders>
         <w:top w:val="single" w:sz="4" w:space="0" w:color="auto"/>
         <w:left w:val="single" w:sz="4" w:space="0" w:color="auto"/>
@@ -3804,6 +3792,12 @@
         <w:insideH w:val="single" w:sz="4" w:space="0" w:color="auto"/>
         <w:insideV w:val="single" w:sz="4" w:space="0" w:color="auto"/>
       </w:tblBorders>
+      <w:tblCellMar>
+        <w:top w:w="0" w:type="dxa"/>
+        <w:left w:w="108" w:type="dxa"/>
+        <w:bottom w:w="0" w:type="dxa"/>
+        <w:right w:w="108" w:type="dxa"/>
+      </w:tblCellMar>
     </w:tblPr>
   </w:style>
 </w:styles>

</xml_diff>

<commit_message>
Last changes to Grammar/SemanticRules
</commit_message>
<xml_diff>
--- a/Docs/Grammar_REX.docx
+++ b/Docs/Grammar_REX.docx
@@ -2648,18 +2648,25 @@
                 <w:b/>
                 <w:lang w:val="en-US"/>
               </w:rPr>
-              <w:t>end</w:t>
-            </w:r>
-            <w:r>
-              <w:rPr>
-                <w:lang w:val="en-US"/>
-              </w:rPr>
-              <w:t>)</w:t>
+              <w:t>e</w:t>
             </w:r>
             <w:bookmarkStart w:id="0" w:name="_GoBack"/>
             <w:bookmarkEnd w:id="0"/>
             <w:r>
               <w:rPr>
+                <w:b/>
+                <w:lang w:val="en-US"/>
+              </w:rPr>
+              <w:t>nd</w:t>
+            </w:r>
+            <w:r>
+              <w:rPr>
+                <w:lang w:val="en-US"/>
+              </w:rPr>
+              <w:t>)</w:t>
+            </w:r>
+            <w:r>
+              <w:rPr>
                 <w:lang w:val="en-US"/>
               </w:rPr>
               <w:t xml:space="preserve"> </w:t>
@@ -2750,19 +2757,6 @@
                 <w:b/>
                 <w:lang w:val="en-US"/>
               </w:rPr>
-              <w:t>+</w:t>
-            </w:r>
-            <w:r>
-              <w:rPr>
-                <w:lang w:val="en-US"/>
-              </w:rPr>
-              <w:t>|</w:t>
-            </w:r>
-            <w:r>
-              <w:rPr>
-                <w:b/>
-                <w:lang w:val="en-US"/>
-              </w:rPr>
               <w:t>-</w:t>
             </w:r>
             <w:r>
@@ -2975,19 +2969,6 @@
                 <w:lang w:val="en-US"/>
               </w:rPr>
               <w:t>(</w:t>
-            </w:r>
-            <w:r>
-              <w:rPr>
-                <w:b/>
-                <w:lang w:val="en-US"/>
-              </w:rPr>
-              <w:t>+</w:t>
-            </w:r>
-            <w:r>
-              <w:rPr>
-                <w:lang w:val="en-US"/>
-              </w:rPr>
-              <w:t>|</w:t>
             </w:r>
             <w:r>
               <w:rPr>

</xml_diff>